<commit_message>
SHD add photo test
</commit_message>
<xml_diff>
--- a/SHD/lecture/test/СХД тест.docx
+++ b/SHD/lecture/test/СХД тест.docx
@@ -36,35 +36,29 @@
         <w:r>
           <w:rPr>
             <w:webHidden/>
-            <w:rStyle w:val="IndexLink"/>
+          </w:rPr>
+          <w:fldChar w:fldCharType="begin"/>
+        </w:r>
+        <w:r>
+          <w:rPr>
+            <w:webHidden/>
+          </w:rPr>
+          <w:instrText>PAGEREF _Toc447329860 \h</w:instrText>
+        </w:r>
+        <w:r>
+          <w:rPr>
+            <w:webHidden/>
+          </w:rPr>
+          <w:fldChar w:fldCharType="separate"/>
+        </w:r>
+        <w:r>
+          <w:rPr>
+            <w:webHidden/>
+            <w:rStyle w:val="IndexLink"/>
+            <w:vanish w:val="false"/>
             <w:sz w:val="16"/>
           </w:rPr>
           <w:t>1. Какие протоколы предназначены для построения сетей хранения данных?</w:t>
-        </w:r>
-        <w:r>
-          <w:rPr>
-            <w:webHidden/>
-          </w:rPr>
-          <w:fldChar w:fldCharType="begin"/>
-        </w:r>
-        <w:r>
-          <w:rPr>
-            <w:webHidden/>
-          </w:rPr>
-          <w:instrText>PAGEREF _Toc447329860 \h</w:instrText>
-        </w:r>
-        <w:r>
-          <w:rPr>
-            <w:webHidden/>
-          </w:rPr>
-          <w:fldChar w:fldCharType="separate"/>
-        </w:r>
-        <w:r>
-          <w:rPr>
-            <w:rStyle w:val="IndexLink"/>
-            <w:vanish w:val="false"/>
-            <w:sz w:val="16"/>
-          </w:rPr>
           <w:tab/>
           <w:t>2</w:t>
         </w:r>
@@ -91,6 +85,7 @@
           <w:rPr>
             <w:webHidden/>
             <w:rStyle w:val="IndexLink"/>
+            <w:vanish w:val="false"/>
             <w:sz w:val="16"/>
             <w:highlight w:val="yellow"/>
           </w:rPr>
@@ -163,6 +158,7 @@
           <w:rPr>
             <w:webHidden/>
             <w:rStyle w:val="IndexLink"/>
+            <w:vanish w:val="false"/>
             <w:sz w:val="16"/>
           </w:rPr>
           <w:t xml:space="preserve">3. Какие типы </w:t>
@@ -246,35 +242,29 @@
         <w:r>
           <w:rPr>
             <w:webHidden/>
-            <w:rStyle w:val="IndexLink"/>
+          </w:rPr>
+          <w:fldChar w:fldCharType="begin"/>
+        </w:r>
+        <w:r>
+          <w:rPr>
+            <w:webHidden/>
+          </w:rPr>
+          <w:instrText>PAGEREF _Toc447329863 \h</w:instrText>
+        </w:r>
+        <w:r>
+          <w:rPr>
+            <w:webHidden/>
+          </w:rPr>
+          <w:fldChar w:fldCharType="separate"/>
+        </w:r>
+        <w:r>
+          <w:rPr>
+            <w:webHidden/>
+            <w:rStyle w:val="IndexLink"/>
+            <w:vanish w:val="false"/>
             <w:sz w:val="16"/>
           </w:rPr>
           <w:t>4. Какой из типов резервного копирования предполагает для восстановления данных использовать только последнюю полную и по... (последнюю разностную?)</w:t>
-        </w:r>
-        <w:r>
-          <w:rPr>
-            <w:webHidden/>
-          </w:rPr>
-          <w:fldChar w:fldCharType="begin"/>
-        </w:r>
-        <w:r>
-          <w:rPr>
-            <w:webHidden/>
-          </w:rPr>
-          <w:instrText>PAGEREF _Toc447329863 \h</w:instrText>
-        </w:r>
-        <w:r>
-          <w:rPr>
-            <w:webHidden/>
-          </w:rPr>
-          <w:fldChar w:fldCharType="separate"/>
-        </w:r>
-        <w:r>
-          <w:rPr>
-            <w:rStyle w:val="IndexLink"/>
-            <w:vanish w:val="false"/>
-            <w:sz w:val="16"/>
-          </w:rPr>
           <w:tab/>
           <w:t>2</w:t>
         </w:r>
@@ -300,35 +290,29 @@
         <w:r>
           <w:rPr>
             <w:webHidden/>
-            <w:rStyle w:val="IndexLink"/>
+          </w:rPr>
+          <w:fldChar w:fldCharType="begin"/>
+        </w:r>
+        <w:r>
+          <w:rPr>
+            <w:webHidden/>
+          </w:rPr>
+          <w:instrText>PAGEREF _Toc447329864 \h</w:instrText>
+        </w:r>
+        <w:r>
+          <w:rPr>
+            <w:webHidden/>
+          </w:rPr>
+          <w:fldChar w:fldCharType="separate"/>
+        </w:r>
+        <w:r>
+          <w:rPr>
+            <w:webHidden/>
+            <w:rStyle w:val="IndexLink"/>
+            <w:vanish w:val="false"/>
             <w:sz w:val="16"/>
           </w:rPr>
           <w:t>5. Что такое "Зеркальный том"?</w:t>
-        </w:r>
-        <w:r>
-          <w:rPr>
-            <w:webHidden/>
-          </w:rPr>
-          <w:fldChar w:fldCharType="begin"/>
-        </w:r>
-        <w:r>
-          <w:rPr>
-            <w:webHidden/>
-          </w:rPr>
-          <w:instrText>PAGEREF _Toc447329864 \h</w:instrText>
-        </w:r>
-        <w:r>
-          <w:rPr>
-            <w:webHidden/>
-          </w:rPr>
-          <w:fldChar w:fldCharType="separate"/>
-        </w:r>
-        <w:r>
-          <w:rPr>
-            <w:rStyle w:val="IndexLink"/>
-            <w:vanish w:val="false"/>
-            <w:sz w:val="16"/>
-          </w:rPr>
           <w:tab/>
           <w:t>2</w:t>
         </w:r>
@@ -355,6 +339,7 @@
           <w:rPr>
             <w:webHidden/>
             <w:rStyle w:val="IndexLink"/>
+            <w:vanish w:val="false"/>
             <w:sz w:val="16"/>
           </w:rPr>
           <w:t xml:space="preserve">6. Какие параметры используются для адресации </w:t>
@@ -439,6 +424,7 @@
           <w:rPr>
             <w:webHidden/>
             <w:rStyle w:val="IndexLink"/>
+            <w:vanish w:val="false"/>
             <w:sz w:val="16"/>
           </w:rPr>
           <w:t xml:space="preserve">7. Какие топологии могут применяться для построения </w:t>
@@ -508,6 +494,7 @@
           <w:rPr>
             <w:webHidden/>
             <w:rStyle w:val="IndexLink"/>
+            <w:vanish w:val="false"/>
             <w:sz w:val="16"/>
             <w:highlight w:val="yellow"/>
           </w:rPr>
@@ -562,35 +549,29 @@
         <w:r>
           <w:rPr>
             <w:webHidden/>
-            <w:rStyle w:val="IndexLink"/>
+          </w:rPr>
+          <w:fldChar w:fldCharType="begin"/>
+        </w:r>
+        <w:r>
+          <w:rPr>
+            <w:webHidden/>
+          </w:rPr>
+          <w:instrText>PAGEREF _Toc447329868 \h</w:instrText>
+        </w:r>
+        <w:r>
+          <w:rPr>
+            <w:webHidden/>
+          </w:rPr>
+          <w:fldChar w:fldCharType="separate"/>
+        </w:r>
+        <w:r>
+          <w:rPr>
+            <w:webHidden/>
+            <w:rStyle w:val="IndexLink"/>
+            <w:vanish w:val="false"/>
             <w:sz w:val="16"/>
           </w:rPr>
           <w:t>9. Время, необходимое на возобновление функционирования основных процессов после потери данных</w:t>
-        </w:r>
-        <w:r>
-          <w:rPr>
-            <w:webHidden/>
-          </w:rPr>
-          <w:fldChar w:fldCharType="begin"/>
-        </w:r>
-        <w:r>
-          <w:rPr>
-            <w:webHidden/>
-          </w:rPr>
-          <w:instrText>PAGEREF _Toc447329868 \h</w:instrText>
-        </w:r>
-        <w:r>
-          <w:rPr>
-            <w:webHidden/>
-          </w:rPr>
-          <w:fldChar w:fldCharType="separate"/>
-        </w:r>
-        <w:r>
-          <w:rPr>
-            <w:rStyle w:val="IndexLink"/>
-            <w:vanish w:val="false"/>
-            <w:sz w:val="16"/>
-          </w:rPr>
           <w:tab/>
           <w:t>3</w:t>
         </w:r>
@@ -617,6 +598,7 @@
           <w:rPr>
             <w:webHidden/>
             <w:rStyle w:val="IndexLink"/>
+            <w:vanish w:val="false"/>
             <w:sz w:val="16"/>
             <w:highlight w:val="yellow"/>
           </w:rPr>
@@ -689,6 +671,7 @@
           <w:rPr>
             <w:webHidden/>
             <w:rStyle w:val="IndexLink"/>
+            <w:vanish w:val="false"/>
             <w:sz w:val="16"/>
           </w:rPr>
           <w:t>11. Выберите верное утверждение относительно Физического Тома (</w:t>
@@ -787,35 +770,29 @@
         <w:r>
           <w:rPr>
             <w:webHidden/>
-            <w:rStyle w:val="IndexLink"/>
+          </w:rPr>
+          <w:fldChar w:fldCharType="begin"/>
+        </w:r>
+        <w:r>
+          <w:rPr>
+            <w:webHidden/>
+          </w:rPr>
+          <w:instrText>PAGEREF _Toc447329871 \h</w:instrText>
+        </w:r>
+        <w:r>
+          <w:rPr>
+            <w:webHidden/>
+          </w:rPr>
+          <w:fldChar w:fldCharType="separate"/>
+        </w:r>
+        <w:r>
+          <w:rPr>
+            <w:webHidden/>
+            <w:rStyle w:val="IndexLink"/>
+            <w:vanish w:val="false"/>
             <w:sz w:val="16"/>
           </w:rPr>
           <w:t>12. Технология Multipath I/O обеспечивает:</w:t>
-        </w:r>
-        <w:r>
-          <w:rPr>
-            <w:webHidden/>
-          </w:rPr>
-          <w:fldChar w:fldCharType="begin"/>
-        </w:r>
-        <w:r>
-          <w:rPr>
-            <w:webHidden/>
-          </w:rPr>
-          <w:instrText>PAGEREF _Toc447329871 \h</w:instrText>
-        </w:r>
-        <w:r>
-          <w:rPr>
-            <w:webHidden/>
-          </w:rPr>
-          <w:fldChar w:fldCharType="separate"/>
-        </w:r>
-        <w:r>
-          <w:rPr>
-            <w:rStyle w:val="IndexLink"/>
-            <w:vanish w:val="false"/>
-            <w:sz w:val="16"/>
-          </w:rPr>
           <w:tab/>
           <w:t>3</w:t>
         </w:r>
@@ -841,35 +818,29 @@
         <w:r>
           <w:rPr>
             <w:webHidden/>
-            <w:rStyle w:val="IndexLink"/>
+          </w:rPr>
+          <w:fldChar w:fldCharType="begin"/>
+        </w:r>
+        <w:r>
+          <w:rPr>
+            <w:webHidden/>
+          </w:rPr>
+          <w:instrText>PAGEREF _Toc447329872 \h</w:instrText>
+        </w:r>
+        <w:r>
+          <w:rPr>
+            <w:webHidden/>
+          </w:rPr>
+          <w:fldChar w:fldCharType="separate"/>
+        </w:r>
+        <w:r>
+          <w:rPr>
+            <w:webHidden/>
+            <w:rStyle w:val="IndexLink"/>
+            <w:vanish w:val="false"/>
             <w:sz w:val="16"/>
           </w:rPr>
           <w:t>13. Что такое "Чередующийся том"?</w:t>
-        </w:r>
-        <w:r>
-          <w:rPr>
-            <w:webHidden/>
-          </w:rPr>
-          <w:fldChar w:fldCharType="begin"/>
-        </w:r>
-        <w:r>
-          <w:rPr>
-            <w:webHidden/>
-          </w:rPr>
-          <w:instrText>PAGEREF _Toc447329872 \h</w:instrText>
-        </w:r>
-        <w:r>
-          <w:rPr>
-            <w:webHidden/>
-          </w:rPr>
-          <w:fldChar w:fldCharType="separate"/>
-        </w:r>
-        <w:r>
-          <w:rPr>
-            <w:rStyle w:val="IndexLink"/>
-            <w:vanish w:val="false"/>
-            <w:sz w:val="16"/>
-          </w:rPr>
           <w:tab/>
           <w:t>3</w:t>
         </w:r>
@@ -896,6 +867,7 @@
           <w:rPr>
             <w:webHidden/>
             <w:rStyle w:val="IndexLink"/>
+            <w:vanish w:val="false"/>
             <w:sz w:val="16"/>
             <w:highlight w:val="yellow"/>
           </w:rPr>
@@ -1002,6 +974,7 @@
           <w:rPr>
             <w:webHidden/>
             <w:rStyle w:val="IndexLink"/>
+            <w:vanish w:val="false"/>
             <w:sz w:val="16"/>
           </w:rPr>
           <w:t xml:space="preserve">15. Какое минимальное количество дисков надо использовать для создания </w:t>
@@ -1071,6 +1044,7 @@
           <w:rPr>
             <w:webHidden/>
             <w:rStyle w:val="IndexLink"/>
+            <w:vanish w:val="false"/>
             <w:sz w:val="16"/>
             <w:highlight w:val="yellow"/>
           </w:rPr>
@@ -1160,6 +1134,7 @@
           <w:rPr>
             <w:webHidden/>
             <w:rStyle w:val="IndexLink"/>
+            <w:vanish w:val="false"/>
             <w:sz w:val="16"/>
             <w:highlight w:val="yellow"/>
           </w:rPr>
@@ -1215,6 +1190,7 @@
           <w:rPr>
             <w:webHidden/>
             <w:rStyle w:val="IndexLink"/>
+            <w:vanish w:val="false"/>
             <w:sz w:val="16"/>
           </w:rPr>
           <w:t>18. Выберите верное утверждение относительно Группы томов (</w:t>
@@ -1314,6 +1290,7 @@
           <w:rPr>
             <w:webHidden/>
             <w:rStyle w:val="IndexLink"/>
+            <w:vanish w:val="false"/>
             <w:sz w:val="16"/>
             <w:highlight w:val="yellow"/>
           </w:rPr>
@@ -1386,6 +1363,7 @@
           <w:rPr>
             <w:webHidden/>
             <w:rStyle w:val="IndexLink"/>
+            <w:vanish w:val="false"/>
             <w:sz w:val="16"/>
           </w:rPr>
           <w:t xml:space="preserve">20. Какой из </w:t>
@@ -1455,6 +1433,7 @@
           <w:rPr>
             <w:webHidden/>
             <w:rStyle w:val="IndexLink"/>
+            <w:vanish w:val="false"/>
             <w:sz w:val="16"/>
           </w:rPr>
           <w:t xml:space="preserve">21. Технология </w:t>
@@ -1524,6 +1503,7 @@
           <w:rPr>
             <w:webHidden/>
             <w:rStyle w:val="IndexLink"/>
+            <w:vanish w:val="false"/>
             <w:sz w:val="16"/>
             <w:highlight w:val="yellow"/>
           </w:rPr>
@@ -1578,35 +1558,29 @@
         <w:r>
           <w:rPr>
             <w:webHidden/>
-            <w:rStyle w:val="IndexLink"/>
+          </w:rPr>
+          <w:fldChar w:fldCharType="begin"/>
+        </w:r>
+        <w:r>
+          <w:rPr>
+            <w:webHidden/>
+          </w:rPr>
+          <w:instrText>PAGEREF _Toc447329882 \h</w:instrText>
+        </w:r>
+        <w:r>
+          <w:rPr>
+            <w:webHidden/>
+          </w:rPr>
+          <w:fldChar w:fldCharType="separate"/>
+        </w:r>
+        <w:r>
+          <w:rPr>
+            <w:webHidden/>
+            <w:rStyle w:val="IndexLink"/>
+            <w:vanish w:val="false"/>
             <w:sz w:val="16"/>
           </w:rPr>
           <w:t>23. Параметр, характеризующий степень актуальности резервных данных:</w:t>
-        </w:r>
-        <w:r>
-          <w:rPr>
-            <w:webHidden/>
-          </w:rPr>
-          <w:fldChar w:fldCharType="begin"/>
-        </w:r>
-        <w:r>
-          <w:rPr>
-            <w:webHidden/>
-          </w:rPr>
-          <w:instrText>PAGEREF _Toc447329882 \h</w:instrText>
-        </w:r>
-        <w:r>
-          <w:rPr>
-            <w:webHidden/>
-          </w:rPr>
-          <w:fldChar w:fldCharType="separate"/>
-        </w:r>
-        <w:r>
-          <w:rPr>
-            <w:rStyle w:val="IndexLink"/>
-            <w:vanish w:val="false"/>
-            <w:sz w:val="16"/>
-          </w:rPr>
           <w:tab/>
           <w:t>5</w:t>
         </w:r>
@@ -1633,6 +1607,7 @@
           <w:rPr>
             <w:webHidden/>
             <w:rStyle w:val="IndexLink"/>
+            <w:vanish w:val="false"/>
             <w:sz w:val="16"/>
           </w:rPr>
           <w:t xml:space="preserve">24. Какой из </w:t>
@@ -1702,6 +1677,7 @@
           <w:rPr>
             <w:webHidden/>
             <w:rStyle w:val="IndexLink"/>
+            <w:vanish w:val="false"/>
             <w:sz w:val="16"/>
           </w:rPr>
           <w:t xml:space="preserve">25. Какой механизм в протоколе </w:t>
@@ -1784,6 +1760,7 @@
           <w:rPr>
             <w:webHidden/>
             <w:rStyle w:val="IndexLink"/>
+            <w:vanish w:val="false"/>
             <w:sz w:val="16"/>
             <w:highlight w:val="green"/>
           </w:rPr>
@@ -1813,6 +1790,7 @@
           <w:rPr>
             <w:webHidden/>
             <w:rStyle w:val="IndexLink"/>
+            <w:vanish w:val="false"/>
             <w:sz w:val="16"/>
             <w:highlight w:val="green"/>
           </w:rPr>
@@ -1877,6 +1855,7 @@
           <w:rPr>
             <w:webHidden/>
             <w:rStyle w:val="IndexLink"/>
+            <w:vanish w:val="false"/>
             <w:sz w:val="16"/>
           </w:rPr>
           <w:t xml:space="preserve">27. Методы подключения дискового пространства. </w:t>
@@ -1946,6 +1925,7 @@
           <w:rPr>
             <w:webHidden/>
             <w:rStyle w:val="IndexLink"/>
+            <w:vanish w:val="false"/>
             <w:sz w:val="16"/>
           </w:rPr>
           <w:t>28. Выберите верное утверждение относительно Логического тома (</w:t>
@@ -2045,6 +2025,7 @@
           <w:rPr>
             <w:webHidden/>
             <w:rStyle w:val="IndexLink"/>
+            <w:vanish w:val="false"/>
             <w:sz w:val="16"/>
           </w:rPr>
           <w:t xml:space="preserve">29. На каком уровне </w:t>
@@ -2129,6 +2110,7 @@
           <w:rPr>
             <w:webHidden/>
             <w:rStyle w:val="IndexLink"/>
+            <w:vanish w:val="false"/>
             <w:sz w:val="16"/>
           </w:rPr>
           <w:t xml:space="preserve">30. Методы подключения дискового пространства. </w:t>
@@ -2198,6 +2180,7 @@
           <w:rPr>
             <w:webHidden/>
             <w:rStyle w:val="IndexLink"/>
+            <w:vanish w:val="false"/>
             <w:sz w:val="16"/>
           </w:rPr>
           <w:t xml:space="preserve">31. Что из перечисленного является компонентами </w:t>
@@ -2267,6 +2250,7 @@
           <w:rPr>
             <w:webHidden/>
             <w:rStyle w:val="IndexLink"/>
+            <w:vanish w:val="false"/>
             <w:sz w:val="16"/>
             <w:highlight w:val="yellow"/>
           </w:rPr>
@@ -2339,6 +2323,7 @@
           <w:rPr>
             <w:webHidden/>
             <w:rStyle w:val="IndexLink"/>
+            <w:vanish w:val="false"/>
             <w:sz w:val="16"/>
           </w:rPr>
           <w:t xml:space="preserve">33. Выберите верное утверждение, описывающее Первичный раздел (англ. </w:t>
@@ -2422,35 +2407,29 @@
         <w:r>
           <w:rPr>
             <w:webHidden/>
-            <w:rStyle w:val="IndexLink"/>
+          </w:rPr>
+          <w:fldChar w:fldCharType="begin"/>
+        </w:r>
+        <w:r>
+          <w:rPr>
+            <w:webHidden/>
+          </w:rPr>
+          <w:instrText>PAGEREF _Toc447329893 \h</w:instrText>
+        </w:r>
+        <w:r>
+          <w:rPr>
+            <w:webHidden/>
+          </w:rPr>
+          <w:fldChar w:fldCharType="separate"/>
+        </w:r>
+        <w:r>
+          <w:rPr>
+            <w:webHidden/>
+            <w:rStyle w:val="IndexLink"/>
+            <w:vanish w:val="false"/>
             <w:sz w:val="16"/>
           </w:rPr>
           <w:t>34. Типы дедупликации:</w:t>
-        </w:r>
-        <w:r>
-          <w:rPr>
-            <w:webHidden/>
-          </w:rPr>
-          <w:fldChar w:fldCharType="begin"/>
-        </w:r>
-        <w:r>
-          <w:rPr>
-            <w:webHidden/>
-          </w:rPr>
-          <w:instrText>PAGEREF _Toc447329893 \h</w:instrText>
-        </w:r>
-        <w:r>
-          <w:rPr>
-            <w:webHidden/>
-          </w:rPr>
-          <w:fldChar w:fldCharType="separate"/>
-        </w:r>
-        <w:r>
-          <w:rPr>
-            <w:rStyle w:val="IndexLink"/>
-            <w:vanish w:val="false"/>
-            <w:sz w:val="16"/>
-          </w:rPr>
           <w:tab/>
           <w:t>7</w:t>
         </w:r>
@@ -2475,6 +2454,7 @@
           <w:rPr>
             <w:webHidden/>
             <w:rStyle w:val="IndexLink"/>
+            <w:vanish w:val="false"/>
             <w:sz w:val="16"/>
           </w:rPr>
           <w:t xml:space="preserve">35. </w:t>
@@ -2533,103 +2513,109 @@
       <w:pPr>
         <w:pStyle w:val="Style16"/>
         <w:rPr>
-          <w:rFonts w:asciiTheme="majorHAnsi" w:cstheme="majorBidi" w:eastAsiaTheme="majorEastAsia" w:hAnsiTheme="majorHAnsi"/>
+          <w:rFonts w:ascii="Calibri Light" w:hAnsi="Calibri Light" w:eastAsia="" w:cs="" w:asciiTheme="majorHAnsi" w:cstheme="majorBidi" w:eastAsiaTheme="majorEastAsia" w:hAnsiTheme="majorHAnsi"/>
           <w:sz w:val="16"/>
           <w:highlight w:val="yellow"/>
         </w:rPr>
       </w:pPr>
       <w:r>
         <w:rPr>
-          <w:rFonts w:asciiTheme="majorHAnsi" w:cstheme="majorBidi" w:eastAsiaTheme="majorEastAsia" w:hAnsiTheme="majorHAnsi"/>
+          <w:rFonts w:eastAsia="" w:cs="" w:cstheme="majorBidi" w:eastAsiaTheme="majorEastAsia"/>
           <w:sz w:val="16"/>
           <w:highlight w:val="yellow"/>
         </w:rPr>
-        <w:t>36</w:t>
-      </w:r>
-      <w:r>
-        <w:rPr>
-          <w:rFonts w:asciiTheme="majorHAnsi" w:cstheme="majorBidi" w:eastAsiaTheme="majorEastAsia" w:hAnsiTheme="majorHAnsi"/>
+        <w:t xml:space="preserve">36. Какой из </w:t>
+      </w:r>
+      <w:r>
+        <w:rPr>
+          <w:rFonts w:eastAsia="" w:cs="" w:cstheme="majorBidi" w:eastAsiaTheme="majorEastAsia"/>
           <w:sz w:val="16"/>
           <w:highlight w:val="yellow"/>
-        </w:rPr>
-        <w:t xml:space="preserve">. Какой из </w:t>
-      </w:r>
-      <w:r>
-        <w:rPr>
-          <w:rFonts w:asciiTheme="majorHAnsi" w:cstheme="majorBidi" w:eastAsiaTheme="majorEastAsia" w:hAnsiTheme="majorHAnsi"/>
+          <w:lang w:val="en-US"/>
+        </w:rPr>
+        <w:t>RAID</w:t>
+      </w:r>
+      <w:r>
+        <w:rPr>
+          <w:rFonts w:eastAsia="" w:cs="" w:cstheme="majorBidi" w:eastAsiaTheme="majorEastAsia"/>
           <w:sz w:val="16"/>
           <w:highlight w:val="yellow"/>
-          <w:lang w:val="en-US"/>
-        </w:rPr>
-        <w:t>RAID</w:t>
-      </w:r>
-      <w:r>
-        <w:rPr>
-          <w:rFonts w:asciiTheme="majorHAnsi" w:cstheme="majorBidi" w:eastAsiaTheme="majorEastAsia" w:hAnsiTheme="majorHAnsi"/>
-          <w:sz w:val="16"/>
-          <w:highlight w:val="yellow"/>
-        </w:rPr>
-        <w:t xml:space="preserve"> обеспечивает </w:t>
-      </w:r>
-      <w:r>
-        <w:rPr>
-          <w:rFonts w:asciiTheme="majorHAnsi" w:cstheme="majorBidi" w:eastAsiaTheme="majorEastAsia" w:hAnsiTheme="majorHAnsi"/>
-          <w:sz w:val="16"/>
-          <w:highlight w:val="yellow"/>
-        </w:rPr>
-        <w:t>наибольшую</w:t>
-      </w:r>
-      <w:r>
-        <w:rPr>
-          <w:rFonts w:asciiTheme="majorHAnsi" w:cstheme="majorBidi" w:eastAsiaTheme="majorEastAsia" w:hAnsiTheme="majorHAnsi"/>
-          <w:sz w:val="16"/>
-          <w:highlight w:val="yellow"/>
-        </w:rPr>
-        <w:t xml:space="preserve"> избыточность?</w:t>
+        </w:rPr>
+        <w:t xml:space="preserve"> обеспечивает наибольшую избыточность?</w:t>
       </w:r>
     </w:p>
     <w:p>
       <w:pPr>
         <w:pStyle w:val="Style16"/>
-        <w:rPr>
-          <w:rFonts w:asciiTheme="majorHAnsi" w:cstheme="majorBidi" w:eastAsiaTheme="majorEastAsia" w:hAnsiTheme="majorHAnsi"/>
+        <w:rPr/>
+      </w:pPr>
+      <w:r>
+        <w:rPr>
+          <w:rFonts w:eastAsia="" w:cs="" w:cstheme="majorBidi" w:eastAsiaTheme="majorEastAsia"/>
           <w:sz w:val="16"/>
           <w:highlight w:val="green"/>
         </w:rPr>
-      </w:pPr>
-      <w:r>
-        <w:rPr>
-          <w:rFonts w:asciiTheme="majorHAnsi" w:cstheme="majorBidi" w:eastAsiaTheme="majorEastAsia" w:hAnsiTheme="majorHAnsi"/>
+        <w:t>37</w:t>
+      </w:r>
+      <w:bookmarkStart w:id="0" w:name="_Toc447329879121"/>
+      <w:r>
+        <w:rPr>
+          <w:rFonts w:eastAsia="" w:cs="" w:cstheme="majorBidi" w:eastAsiaTheme="majorEastAsia"/>
           <w:sz w:val="16"/>
           <w:highlight w:val="green"/>
         </w:rPr>
-        <w:t>37</w:t>
-      </w:r>
-      <w:bookmarkStart w:id="0" w:name="_Toc447329879121"/>
-      <w:r>
-        <w:rPr>
-          <w:rFonts w:asciiTheme="majorHAnsi" w:cstheme="majorBidi" w:eastAsiaTheme="majorEastAsia" w:hAnsiTheme="majorHAnsi"/>
+        <w:t>. Выберите средства защиты данных с с максимально большим значением RPO</w:t>
+      </w:r>
+      <w:bookmarkEnd w:id="0"/>
+      <w:r>
+        <w:rPr>
+          <w:rFonts w:eastAsia="" w:cs="" w:cstheme="majorBidi" w:eastAsiaTheme="majorEastAsia"/>
           <w:sz w:val="16"/>
           <w:highlight w:val="green"/>
         </w:rPr>
-        <w:t xml:space="preserve">. </w:t>
-      </w:r>
-      <w:r>
-        <w:rPr>
-          <w:rFonts w:asciiTheme="majorHAnsi" w:cstheme="majorBidi" w:eastAsiaTheme="majorEastAsia" w:hAnsiTheme="majorHAnsi"/>
+        <w:t>?</w:t>
+      </w:r>
+    </w:p>
+    <w:p>
+      <w:pPr>
+        <w:pStyle w:val="Style16"/>
+        <w:rPr/>
+      </w:pPr>
+      <w:bookmarkStart w:id="1" w:name="__DdeLink__3184_18990315811"/>
+      <w:r>
+        <w:rPr>
+          <w:rFonts w:eastAsia="" w:cs="" w:cstheme="majorBidi" w:eastAsiaTheme="majorEastAsia"/>
           <w:sz w:val="16"/>
           <w:highlight w:val="green"/>
         </w:rPr>
-        <w:t>Выберите средства защиты данных с с максимально большим значением RPO</w:t>
-      </w:r>
-      <w:bookmarkEnd w:id="0"/>
-      <w:r>
-        <w:rPr>
-          <w:rFonts w:asciiTheme="majorHAnsi" w:cstheme="majorBidi" w:eastAsiaTheme="majorEastAsia" w:hAnsiTheme="majorHAnsi"/>
+        <w:t>3</w:t>
+      </w:r>
+      <w:r>
+        <w:rPr>
+          <w:rFonts w:eastAsia="" w:cs="" w:cstheme="majorBidi" w:eastAsiaTheme="majorEastAsia"/>
           <w:sz w:val="16"/>
           <w:highlight w:val="green"/>
         </w:rPr>
-        <w:t>?</w:t>
+        <w:t>8</w:t>
+      </w:r>
+      <w:bookmarkStart w:id="2" w:name="_Toc4473298791221"/>
+      <w:r>
+        <w:rPr>
+          <w:rFonts w:eastAsia="" w:cs="" w:cstheme="majorBidi" w:eastAsiaTheme="majorEastAsia"/>
+          <w:sz w:val="16"/>
+          <w:highlight w:val="green"/>
+        </w:rPr>
+        <w:t xml:space="preserve">. </w:t>
+      </w:r>
+      <w:bookmarkEnd w:id="1"/>
+      <w:bookmarkEnd w:id="2"/>
+      <w:r>
+        <w:rPr>
+          <w:rFonts w:eastAsia="" w:cs="" w:cstheme="majorBidi" w:eastAsiaTheme="majorEastAsia"/>
+          <w:sz w:val="16"/>
+          <w:highlight w:val="green"/>
+        </w:rPr>
+        <w:t>Какие из перечисленных протоколов используются в fc-коммутаторах для маршрутизации кадров?</w:t>
       </w:r>
       <w:r>
         <w:fldChar w:fldCharType="end"/>
@@ -2640,10 +2626,10 @@
         <w:pStyle w:val="Style16"/>
         <w:rPr/>
       </w:pPr>
-      <w:bookmarkStart w:id="1" w:name="_Toc447329860"/>
-      <w:bookmarkStart w:id="2" w:name="_Toc447323784"/>
-      <w:bookmarkEnd w:id="1"/>
-      <w:bookmarkEnd w:id="2"/>
+      <w:bookmarkStart w:id="3" w:name="_Toc447323784"/>
+      <w:bookmarkStart w:id="4" w:name="_Toc447329860"/>
+      <w:bookmarkEnd w:id="3"/>
+      <w:bookmarkEnd w:id="4"/>
       <w:r>
         <w:rPr/>
         <w:t>1. Какие протоколы предназначены для построения сетей хранения данных?</w:t>
@@ -2906,16 +2892,7 @@
           <w:szCs w:val="20"/>
           <w:lang w:val="en-US"/>
         </w:rPr>
-        <w:t xml:space="preserve"> ATA over Ethernet, iFCP, FCIP, </w:t>
-      </w:r>
-      <w:r>
-        <w:rPr>
-          <w:rFonts w:cs="Calibri"/>
-          <w:sz w:val="20"/>
-          <w:szCs w:val="20"/>
-          <w:lang w:val="en-US"/>
-        </w:rPr>
-        <w:t>FcoE</w:t>
+        <w:t xml:space="preserve"> ATA over Ethernet, iFCP, FCIP, FcoE</w:t>
       </w:r>
     </w:p>
     <w:p>
@@ -2923,8 +2900,8 @@
         <w:pStyle w:val="Style16"/>
         <w:rPr/>
       </w:pPr>
-      <w:bookmarkStart w:id="3" w:name="_Toc447323785"/>
-      <w:bookmarkStart w:id="4" w:name="_Toc447323785"/>
+      <w:bookmarkStart w:id="5" w:name="_Toc447323785"/>
+      <w:bookmarkStart w:id="6" w:name="_Toc447323785"/>
       <w:r>
         <w:rPr/>
       </w:r>
@@ -2933,31 +2910,31 @@
       <w:pPr>
         <w:pStyle w:val="Style16"/>
         <w:rPr>
-          <w:rFonts w:asciiTheme="majorHAnsi" w:cstheme="majorBidi" w:eastAsiaTheme="majorEastAsia" w:hAnsiTheme="majorHAnsi"/>
+          <w:rFonts w:ascii="Calibri Light" w:hAnsi="Calibri Light" w:eastAsia="" w:cs="" w:asciiTheme="majorHAnsi" w:cstheme="majorBidi" w:eastAsiaTheme="majorEastAsia" w:hAnsiTheme="majorHAnsi"/>
           <w:highlight w:val="yellow"/>
         </w:rPr>
       </w:pPr>
-      <w:bookmarkStart w:id="5" w:name="_Toc447329861"/>
-      <w:r>
-        <w:rPr>
-          <w:rFonts w:asciiTheme="majorHAnsi" w:cstheme="majorBidi" w:eastAsiaTheme="majorEastAsia" w:hAnsiTheme="majorHAnsi"/>
+      <w:bookmarkStart w:id="7" w:name="_Toc447329861"/>
+      <w:r>
+        <w:rPr>
+          <w:rFonts w:eastAsia="" w:cs="" w:cstheme="majorBidi" w:eastAsiaTheme="majorEastAsia"/>
           <w:highlight w:val="yellow"/>
         </w:rPr>
         <w:t>2. Где может быть реализован механизм создания мгновенных снимков (</w:t>
       </w:r>
       <w:r>
         <w:rPr>
-          <w:rFonts w:asciiTheme="majorHAnsi" w:cstheme="majorBidi" w:eastAsiaTheme="majorEastAsia" w:hAnsiTheme="majorHAnsi"/>
+          <w:rFonts w:eastAsia="" w:cs="" w:cstheme="majorBidi" w:eastAsiaTheme="majorEastAsia"/>
           <w:highlight w:val="yellow"/>
           <w:lang w:val="en-US"/>
         </w:rPr>
         <w:t>snapshot</w:t>
       </w:r>
-      <w:bookmarkEnd w:id="4"/>
-      <w:bookmarkEnd w:id="5"/>
-      <w:r>
-        <w:rPr>
-          <w:rFonts w:asciiTheme="majorHAnsi" w:cstheme="majorBidi" w:eastAsiaTheme="majorEastAsia" w:hAnsiTheme="majorHAnsi"/>
+      <w:bookmarkEnd w:id="6"/>
+      <w:bookmarkEnd w:id="7"/>
+      <w:r>
+        <w:rPr>
+          <w:rFonts w:eastAsia="" w:cs="" w:cstheme="majorBidi" w:eastAsiaTheme="majorEastAsia"/>
           <w:highlight w:val="yellow"/>
         </w:rPr>
         <w:t>)?</w:t>
@@ -3093,7 +3070,7 @@
         <w:pStyle w:val="Style16"/>
         <w:rPr/>
       </w:pPr>
-      <w:bookmarkStart w:id="6" w:name="_Toc447329862"/>
+      <w:bookmarkStart w:id="8" w:name="_Toc447329862"/>
       <w:r>
         <w:rPr/>
         <w:t xml:space="preserve">3. Какие типы </w:t>
@@ -3114,7 +3091,7 @@
         </w:rPr>
         <w:t>SAN</w:t>
       </w:r>
-      <w:bookmarkEnd w:id="6"/>
+      <w:bookmarkEnd w:id="8"/>
       <w:r>
         <w:rPr/>
         <w:t>?</w:t>
@@ -3340,8 +3317,8 @@
         <w:pStyle w:val="Style16"/>
         <w:rPr/>
       </w:pPr>
-      <w:bookmarkStart w:id="7" w:name="_Toc447329863"/>
-      <w:bookmarkEnd w:id="7"/>
+      <w:bookmarkStart w:id="9" w:name="_Toc447329863"/>
+      <w:bookmarkEnd w:id="9"/>
       <w:r>
         <w:rPr/>
         <w:t>4. Какой из типов резервного копирования предполагает для восстановления данных использовать только последнюю полную и по... (последнюю разностную?)</w:t>
@@ -3491,8 +3468,8 @@
         <w:pStyle w:val="Style16"/>
         <w:rPr/>
       </w:pPr>
-      <w:bookmarkStart w:id="8" w:name="_Toc447329864"/>
-      <w:bookmarkEnd w:id="8"/>
+      <w:bookmarkStart w:id="10" w:name="_Toc447329864"/>
+      <w:bookmarkEnd w:id="10"/>
       <w:r>
         <w:rPr/>
         <w:t>5. Что такое "Зеркальный том"?</w:t>
@@ -3636,7 +3613,7 @@
         <w:pStyle w:val="Style16"/>
         <w:rPr/>
       </w:pPr>
-      <w:bookmarkStart w:id="9" w:name="_Toc447329865"/>
+      <w:bookmarkStart w:id="11" w:name="_Toc447329865"/>
       <w:r>
         <w:rPr/>
         <w:t xml:space="preserve">6. Какие параметры используются для адресации </w:t>
@@ -3657,7 +3634,7 @@
         </w:rPr>
         <w:t>scsi</w:t>
       </w:r>
-      <w:bookmarkEnd w:id="9"/>
+      <w:bookmarkEnd w:id="11"/>
       <w:r>
         <w:rPr/>
         <w:t>?</w:t>
@@ -3927,7 +3904,7 @@
         <w:pStyle w:val="Style16"/>
         <w:rPr/>
       </w:pPr>
-      <w:bookmarkStart w:id="10" w:name="_Toc447329866"/>
+      <w:bookmarkStart w:id="12" w:name="_Toc447329866"/>
       <w:r>
         <w:rPr/>
         <w:t xml:space="preserve">7. Какие топологии могут применяться для построения </w:t>
@@ -3938,7 +3915,7 @@
         </w:rPr>
         <w:t>fc</w:t>
       </w:r>
-      <w:bookmarkEnd w:id="10"/>
+      <w:bookmarkEnd w:id="12"/>
       <w:r>
         <w:rPr/>
         <w:t>-фабрики?</w:t>
@@ -4488,15 +4465,15 @@
       <w:pPr>
         <w:pStyle w:val="Style16"/>
         <w:rPr>
-          <w:rFonts w:asciiTheme="majorHAnsi" w:cstheme="majorBidi" w:eastAsiaTheme="majorEastAsia" w:hAnsiTheme="majorHAnsi"/>
+          <w:rFonts w:ascii="Calibri Light" w:hAnsi="Calibri Light" w:eastAsia="" w:cs="" w:asciiTheme="majorHAnsi" w:cstheme="majorBidi" w:eastAsiaTheme="majorEastAsia" w:hAnsiTheme="majorHAnsi"/>
           <w:highlight w:val="yellow"/>
         </w:rPr>
       </w:pPr>
-      <w:bookmarkStart w:id="11" w:name="_Toc447329867"/>
-      <w:bookmarkEnd w:id="11"/>
-      <w:r>
-        <w:rPr>
-          <w:rFonts w:asciiTheme="majorHAnsi" w:cstheme="majorBidi" w:eastAsiaTheme="majorEastAsia" w:hAnsiTheme="majorHAnsi"/>
+      <w:bookmarkStart w:id="13" w:name="_Toc447329867"/>
+      <w:bookmarkEnd w:id="13"/>
+      <w:r>
+        <w:rPr>
+          <w:rFonts w:eastAsia="" w:cs="" w:cstheme="majorBidi" w:eastAsiaTheme="majorEastAsia"/>
           <w:highlight w:val="yellow"/>
         </w:rPr>
         <w:t>8. Какая технология используется для работы мгновенных снимков?</w:t>
@@ -4689,8 +4666,8 @@
         <w:pStyle w:val="Style16"/>
         <w:rPr/>
       </w:pPr>
-      <w:bookmarkStart w:id="12" w:name="_Toc447329868"/>
-      <w:bookmarkEnd w:id="12"/>
+      <w:bookmarkStart w:id="14" w:name="_Toc447329868"/>
+      <w:bookmarkEnd w:id="14"/>
       <w:r>
         <w:rPr/>
         <w:t>9. Время, необходимое на возобновление функционирования основных процессов после потери данных</w:t>
@@ -5039,30 +5016,30 @@
       <w:pPr>
         <w:pStyle w:val="Style16"/>
         <w:rPr>
-          <w:rFonts w:asciiTheme="majorHAnsi" w:cstheme="majorBidi" w:eastAsiaTheme="majorEastAsia" w:hAnsiTheme="majorHAnsi"/>
+          <w:rFonts w:ascii="Calibri Light" w:hAnsi="Calibri Light" w:eastAsia="" w:cs="" w:asciiTheme="majorHAnsi" w:cstheme="majorBidi" w:eastAsiaTheme="majorEastAsia" w:hAnsiTheme="majorHAnsi"/>
           <w:highlight w:val="yellow"/>
         </w:rPr>
       </w:pPr>
-      <w:bookmarkStart w:id="13" w:name="_Toc447329869"/>
-      <w:r>
-        <w:rPr>
-          <w:rFonts w:asciiTheme="majorHAnsi" w:cstheme="majorBidi" w:eastAsiaTheme="majorEastAsia" w:hAnsiTheme="majorHAnsi"/>
+      <w:bookmarkStart w:id="15" w:name="_Toc447329869"/>
+      <w:r>
+        <w:rPr>
+          <w:rFonts w:eastAsia="" w:cs="" w:cstheme="majorBidi" w:eastAsiaTheme="majorEastAsia"/>
           <w:highlight w:val="yellow"/>
         </w:rPr>
         <w:t xml:space="preserve">10. Если в </w:t>
       </w:r>
       <w:r>
         <w:rPr>
-          <w:rFonts w:asciiTheme="majorHAnsi" w:cstheme="majorBidi" w:eastAsiaTheme="majorEastAsia" w:hAnsiTheme="majorHAnsi"/>
+          <w:rFonts w:eastAsia="" w:cs="" w:cstheme="majorBidi" w:eastAsiaTheme="majorEastAsia"/>
           <w:highlight w:val="yellow"/>
           <w:lang w:val="en-US"/>
         </w:rPr>
         <w:t>UNIX</w:t>
       </w:r>
-      <w:bookmarkEnd w:id="13"/>
-      <w:r>
-        <w:rPr>
-          <w:rFonts w:asciiTheme="majorHAnsi" w:cstheme="majorBidi" w:eastAsiaTheme="majorEastAsia" w:hAnsiTheme="majorHAnsi"/>
+      <w:bookmarkEnd w:id="15"/>
+      <w:r>
+        <w:rPr>
+          <w:rFonts w:eastAsia="" w:cs="" w:cstheme="majorBidi" w:eastAsiaTheme="majorEastAsia"/>
           <w:highlight w:val="yellow"/>
         </w:rPr>
         <w:t xml:space="preserve"> системе на файл установлена блокировка на чтение, то</w:t>
@@ -5182,7 +5159,7 @@
         <w:pStyle w:val="Style16"/>
         <w:rPr/>
       </w:pPr>
-      <w:bookmarkStart w:id="14" w:name="_Toc447329870"/>
+      <w:bookmarkStart w:id="16" w:name="_Toc447329870"/>
       <w:r>
         <w:rPr/>
         <w:t>11. Выберите верное утверждение относительно Физического Тома (</w:t>
@@ -5213,7 +5190,7 @@
         </w:rPr>
         <w:t>volume</w:t>
       </w:r>
-      <w:bookmarkEnd w:id="14"/>
+      <w:bookmarkEnd w:id="16"/>
       <w:r>
         <w:rPr/>
         <w:t>) (выберите два)</w:t>
@@ -5430,8 +5407,8 @@
         <w:pStyle w:val="Style16"/>
         <w:rPr/>
       </w:pPr>
-      <w:bookmarkStart w:id="15" w:name="_Toc447329871"/>
-      <w:bookmarkEnd w:id="15"/>
+      <w:bookmarkStart w:id="17" w:name="_Toc447329871"/>
+      <w:bookmarkEnd w:id="17"/>
       <w:r>
         <w:rPr/>
         <w:t>12. Технология Multipath I/O обеспечивает:</w:t>
@@ -5550,12 +5527,12 @@
         <w:pStyle w:val="Style16"/>
         <w:rPr/>
       </w:pPr>
-      <w:bookmarkStart w:id="16" w:name="_Toc447329872"/>
+      <w:bookmarkStart w:id="18" w:name="_Toc447329872"/>
       <w:r>
         <w:rPr/>
         <w:t>13. Что такое "Чередующийся том"?</w:t>
       </w:r>
-      <w:bookmarkEnd w:id="16"/>
+      <w:bookmarkEnd w:id="18"/>
       <w:r>
         <w:rPr/>
         <w:t xml:space="preserve"> </w:t>
@@ -5689,21 +5666,21 @@
       <w:pPr>
         <w:pStyle w:val="Style16"/>
         <w:rPr>
-          <w:rFonts w:asciiTheme="majorHAnsi" w:cstheme="majorBidi" w:eastAsiaTheme="majorEastAsia" w:hAnsiTheme="majorHAnsi"/>
+          <w:rFonts w:ascii="Calibri Light" w:hAnsi="Calibri Light" w:eastAsia="" w:cs="" w:asciiTheme="majorHAnsi" w:cstheme="majorBidi" w:eastAsiaTheme="majorEastAsia" w:hAnsiTheme="majorHAnsi"/>
           <w:highlight w:val="yellow"/>
         </w:rPr>
       </w:pPr>
-      <w:bookmarkStart w:id="17" w:name="_Toc447329873"/>
-      <w:r>
-        <w:rPr>
-          <w:rFonts w:asciiTheme="majorHAnsi" w:cstheme="majorBidi" w:eastAsiaTheme="majorEastAsia" w:hAnsiTheme="majorHAnsi"/>
+      <w:bookmarkStart w:id="19" w:name="_Toc447329873"/>
+      <w:r>
+        <w:rPr>
+          <w:rFonts w:eastAsia="" w:cs="" w:cstheme="majorBidi" w:eastAsiaTheme="majorEastAsia"/>
           <w:highlight w:val="yellow"/>
         </w:rPr>
         <w:t xml:space="preserve">14. Сколько операций ввода/вывода нужно сделать для того, чтобы выполнить одну операцию случайного чтения из </w:t>
       </w:r>
       <w:r>
         <w:rPr>
-          <w:rFonts w:asciiTheme="majorHAnsi" w:cstheme="majorBidi" w:eastAsiaTheme="majorEastAsia" w:hAnsiTheme="majorHAnsi"/>
+          <w:rFonts w:eastAsia="" w:cs="" w:cstheme="majorBidi" w:eastAsiaTheme="majorEastAsia"/>
           <w:highlight w:val="yellow"/>
           <w:lang w:val="en-US"/>
         </w:rPr>
@@ -5711,14 +5688,14 @@
       </w:r>
       <w:r>
         <w:rPr>
-          <w:rFonts w:asciiTheme="majorHAnsi" w:cstheme="majorBidi" w:eastAsiaTheme="majorEastAsia" w:hAnsiTheme="majorHAnsi"/>
+          <w:rFonts w:eastAsia="" w:cs="" w:cstheme="majorBidi" w:eastAsiaTheme="majorEastAsia"/>
           <w:highlight w:val="yellow"/>
         </w:rPr>
         <w:t>5 (6</w:t>
       </w:r>
       <w:r>
         <w:rPr>
-          <w:rFonts w:asciiTheme="majorHAnsi" w:cstheme="majorBidi" w:eastAsiaTheme="majorEastAsia" w:hAnsiTheme="majorHAnsi"/>
+          <w:rFonts w:eastAsia="" w:cs="" w:cstheme="majorBidi" w:eastAsiaTheme="majorEastAsia"/>
           <w:highlight w:val="yellow"/>
           <w:lang w:val="en-US"/>
         </w:rPr>
@@ -5726,23 +5703,23 @@
       </w:r>
       <w:r>
         <w:rPr>
-          <w:rFonts w:asciiTheme="majorHAnsi" w:cstheme="majorBidi" w:eastAsiaTheme="majorEastAsia" w:hAnsiTheme="majorHAnsi"/>
+          <w:rFonts w:eastAsia="" w:cs="" w:cstheme="majorBidi" w:eastAsiaTheme="majorEastAsia"/>
           <w:highlight w:val="yellow"/>
         </w:rPr>
         <w:t>+1</w:t>
       </w:r>
       <w:r>
         <w:rPr>
-          <w:rFonts w:asciiTheme="majorHAnsi" w:cstheme="majorBidi" w:eastAsiaTheme="majorEastAsia" w:hAnsiTheme="majorHAnsi"/>
+          <w:rFonts w:eastAsia="" w:cs="" w:cstheme="majorBidi" w:eastAsiaTheme="majorEastAsia"/>
           <w:highlight w:val="yellow"/>
           <w:lang w:val="en-US"/>
         </w:rPr>
         <w:t>p</w:t>
       </w:r>
-      <w:bookmarkEnd w:id="17"/>
-      <w:r>
-        <w:rPr>
-          <w:rFonts w:asciiTheme="majorHAnsi" w:cstheme="majorBidi" w:eastAsiaTheme="majorEastAsia" w:hAnsiTheme="majorHAnsi"/>
+      <w:bookmarkEnd w:id="19"/>
+      <w:r>
+        <w:rPr>
+          <w:rFonts w:eastAsia="" w:cs="" w:cstheme="majorBidi" w:eastAsiaTheme="majorEastAsia"/>
           <w:highlight w:val="yellow"/>
         </w:rPr>
         <w:t>)</w:t>
@@ -5890,7 +5867,7 @@
         <w:pStyle w:val="Style16"/>
         <w:rPr/>
       </w:pPr>
-      <w:bookmarkStart w:id="18" w:name="_Toc447329874"/>
+      <w:bookmarkStart w:id="20" w:name="_Toc447329874"/>
       <w:r>
         <w:rPr/>
         <w:t xml:space="preserve">15. Какое минимальное количество дисков надо использовать для создания </w:t>
@@ -5901,7 +5878,7 @@
         </w:rPr>
         <w:t>RAID</w:t>
       </w:r>
-      <w:bookmarkEnd w:id="18"/>
+      <w:bookmarkEnd w:id="20"/>
       <w:r>
         <w:rPr/>
         <w:t xml:space="preserve"> 5?</w:t>
@@ -6039,21 +6016,21 @@
       <w:pPr>
         <w:pStyle w:val="Style16"/>
         <w:rPr>
-          <w:rFonts w:asciiTheme="majorHAnsi" w:cstheme="majorBidi" w:eastAsiaTheme="majorEastAsia" w:hAnsiTheme="majorHAnsi"/>
+          <w:rFonts w:ascii="Calibri Light" w:hAnsi="Calibri Light" w:eastAsia="" w:cs="" w:asciiTheme="majorHAnsi" w:cstheme="majorBidi" w:eastAsiaTheme="majorEastAsia" w:hAnsiTheme="majorHAnsi"/>
           <w:highlight w:val="yellow"/>
         </w:rPr>
       </w:pPr>
-      <w:bookmarkStart w:id="19" w:name="_Toc447329875"/>
-      <w:r>
-        <w:rPr>
-          <w:rFonts w:asciiTheme="majorHAnsi" w:cstheme="majorBidi" w:eastAsiaTheme="majorEastAsia" w:hAnsiTheme="majorHAnsi"/>
+      <w:bookmarkStart w:id="21" w:name="_Toc447329875"/>
+      <w:r>
+        <w:rPr>
+          <w:rFonts w:eastAsia="" w:cs="" w:cstheme="majorBidi" w:eastAsiaTheme="majorEastAsia"/>
           <w:highlight w:val="yellow"/>
         </w:rPr>
         <w:t xml:space="preserve">16. Для каких целей используется </w:t>
       </w:r>
       <w:r>
         <w:rPr>
-          <w:rFonts w:asciiTheme="majorHAnsi" w:cstheme="majorBidi" w:eastAsiaTheme="majorEastAsia" w:hAnsiTheme="majorHAnsi"/>
+          <w:rFonts w:eastAsia="" w:cs="" w:cstheme="majorBidi" w:eastAsiaTheme="majorEastAsia"/>
           <w:highlight w:val="yellow"/>
           <w:lang w:val="en-US"/>
         </w:rPr>
@@ -6061,23 +6038,23 @@
       </w:r>
       <w:r>
         <w:rPr>
-          <w:rFonts w:asciiTheme="majorHAnsi" w:cstheme="majorBidi" w:eastAsiaTheme="majorEastAsia" w:hAnsiTheme="majorHAnsi"/>
+          <w:rFonts w:eastAsia="" w:cs="" w:cstheme="majorBidi" w:eastAsiaTheme="majorEastAsia"/>
           <w:highlight w:val="yellow"/>
         </w:rPr>
         <w:t xml:space="preserve"> </w:t>
       </w:r>
       <w:r>
         <w:rPr>
-          <w:rFonts w:asciiTheme="majorHAnsi" w:cstheme="majorBidi" w:eastAsiaTheme="majorEastAsia" w:hAnsiTheme="majorHAnsi"/>
+          <w:rFonts w:eastAsia="" w:cs="" w:cstheme="majorBidi" w:eastAsiaTheme="majorEastAsia"/>
           <w:highlight w:val="yellow"/>
           <w:lang w:val="en-US"/>
         </w:rPr>
         <w:t>fc</w:t>
       </w:r>
-      <w:bookmarkEnd w:id="19"/>
-      <w:r>
-        <w:rPr>
-          <w:rFonts w:asciiTheme="majorHAnsi" w:cstheme="majorBidi" w:eastAsiaTheme="majorEastAsia" w:hAnsiTheme="majorHAnsi"/>
+      <w:bookmarkEnd w:id="21"/>
+      <w:r>
+        <w:rPr>
+          <w:rFonts w:eastAsia="" w:cs="" w:cstheme="majorBidi" w:eastAsiaTheme="majorEastAsia"/>
           <w:highlight w:val="yellow"/>
         </w:rPr>
         <w:t>-порта?</w:t>
@@ -6471,15 +6448,15 @@
       <w:pPr>
         <w:pStyle w:val="Style16"/>
         <w:rPr>
-          <w:rFonts w:asciiTheme="majorHAnsi" w:cstheme="majorBidi" w:eastAsiaTheme="majorEastAsia" w:hAnsiTheme="majorHAnsi"/>
+          <w:rFonts w:ascii="Calibri Light" w:hAnsi="Calibri Light" w:eastAsia="" w:cs="" w:asciiTheme="majorHAnsi" w:cstheme="majorBidi" w:eastAsiaTheme="majorEastAsia" w:hAnsiTheme="majorHAnsi"/>
           <w:highlight w:val="yellow"/>
         </w:rPr>
       </w:pPr>
-      <w:bookmarkStart w:id="20" w:name="_Toc447329876"/>
-      <w:bookmarkEnd w:id="20"/>
-      <w:r>
-        <w:rPr>
-          <w:rFonts w:asciiTheme="majorHAnsi" w:cstheme="majorBidi" w:eastAsiaTheme="majorEastAsia" w:hAnsiTheme="majorHAnsi"/>
+      <w:bookmarkStart w:id="22" w:name="_Toc447329876"/>
+      <w:bookmarkEnd w:id="22"/>
+      <w:r>
+        <w:rPr>
+          <w:rFonts w:eastAsia="" w:cs="" w:cstheme="majorBidi" w:eastAsiaTheme="majorEastAsia"/>
           <w:highlight w:val="yellow"/>
         </w:rPr>
         <w:t>17. Какие преимущества дает использование кэша отложенной записи?</w:t>
@@ -6637,7 +6614,7 @@
         <w:pStyle w:val="Style16"/>
         <w:rPr/>
       </w:pPr>
-      <w:bookmarkStart w:id="21" w:name="_Toc447329877"/>
+      <w:bookmarkStart w:id="23" w:name="_Toc447329877"/>
       <w:r>
         <w:rPr/>
         <w:t>18. Выберите верное утверждение относительно Группы томов (</w:t>
@@ -6668,7 +6645,7 @@
         </w:rPr>
         <w:t>group</w:t>
       </w:r>
-      <w:bookmarkEnd w:id="21"/>
+      <w:bookmarkEnd w:id="23"/>
       <w:r>
         <w:rPr/>
         <w:t>) (выберите два)</w:t>
@@ -6777,18 +6754,7 @@
           <w:szCs w:val="20"/>
           <w:lang w:val="en-US"/>
         </w:rPr>
-        <w:t>L</w:t>
-      </w:r>
-      <w:r>
-        <w:rPr>
-          <w:rFonts w:cs="Calibri"/>
-          <w:b/>
-          <w:bCs/>
-          <w:sz w:val="20"/>
-          <w:szCs w:val="20"/>
-          <w:lang w:val="en-US"/>
-        </w:rPr>
-        <w:t>V</w:t>
+        <w:t>LV</w:t>
       </w:r>
       <w:r>
         <w:rPr>
@@ -6841,16 +6807,7 @@
           <w:szCs w:val="20"/>
           <w:lang w:val="en-US"/>
         </w:rPr>
-        <w:t>L</w:t>
-      </w:r>
-      <w:r>
-        <w:rPr>
-          <w:rFonts w:cs="Calibri"/>
-          <w:sz w:val="20"/>
-          <w:szCs w:val="20"/>
-          <w:lang w:val="en-US"/>
-        </w:rPr>
-        <w:t>V</w:t>
+        <w:t>LV</w:t>
       </w:r>
       <w:r>
         <w:rPr>
@@ -7007,30 +6964,30 @@
       <w:pPr>
         <w:pStyle w:val="Style16"/>
         <w:rPr>
-          <w:rFonts w:asciiTheme="majorHAnsi" w:cstheme="majorBidi" w:eastAsiaTheme="majorEastAsia" w:hAnsiTheme="majorHAnsi"/>
+          <w:rFonts w:ascii="Calibri Light" w:hAnsi="Calibri Light" w:eastAsia="" w:cs="" w:asciiTheme="majorHAnsi" w:cstheme="majorBidi" w:eastAsiaTheme="majorEastAsia" w:hAnsiTheme="majorHAnsi"/>
           <w:highlight w:val="yellow"/>
         </w:rPr>
       </w:pPr>
-      <w:bookmarkStart w:id="22" w:name="_Toc447329878"/>
-      <w:r>
-        <w:rPr>
-          <w:rFonts w:asciiTheme="majorHAnsi" w:cstheme="majorBidi" w:eastAsiaTheme="majorEastAsia" w:hAnsiTheme="majorHAnsi"/>
+      <w:bookmarkStart w:id="24" w:name="_Toc447329878"/>
+      <w:r>
+        <w:rPr>
+          <w:rFonts w:eastAsia="" w:cs="" w:cstheme="majorBidi" w:eastAsiaTheme="majorEastAsia"/>
           <w:highlight w:val="yellow"/>
         </w:rPr>
         <w:t xml:space="preserve">19. Если в </w:t>
       </w:r>
       <w:r>
         <w:rPr>
-          <w:rFonts w:asciiTheme="majorHAnsi" w:cstheme="majorBidi" w:eastAsiaTheme="majorEastAsia" w:hAnsiTheme="majorHAnsi"/>
+          <w:rFonts w:eastAsia="" w:cs="" w:cstheme="majorBidi" w:eastAsiaTheme="majorEastAsia"/>
           <w:highlight w:val="yellow"/>
           <w:lang w:val="en-US"/>
         </w:rPr>
         <w:t>UNIX</w:t>
       </w:r>
-      <w:bookmarkEnd w:id="22"/>
-      <w:r>
-        <w:rPr>
-          <w:rFonts w:asciiTheme="majorHAnsi" w:cstheme="majorBidi" w:eastAsiaTheme="majorEastAsia" w:hAnsiTheme="majorHAnsi"/>
+      <w:bookmarkEnd w:id="24"/>
+      <w:r>
+        <w:rPr>
+          <w:rFonts w:eastAsia="" w:cs="" w:cstheme="majorBidi" w:eastAsiaTheme="majorEastAsia"/>
           <w:highlight w:val="yellow"/>
         </w:rPr>
         <w:t xml:space="preserve"> системе на локальной файловой системе открыт файл процесса на чтение-запись, то при попытке удалить файл:</w:t>
@@ -7156,7 +7113,7 @@
         <w:pStyle w:val="Style16"/>
         <w:rPr/>
       </w:pPr>
-      <w:bookmarkStart w:id="23" w:name="_Toc447329879"/>
+      <w:bookmarkStart w:id="25" w:name="_Toc447329879"/>
       <w:r>
         <w:rPr/>
         <w:t xml:space="preserve">20. Какой из </w:t>
@@ -7167,7 +7124,7 @@
         </w:rPr>
         <w:t>RAID</w:t>
       </w:r>
-      <w:bookmarkEnd w:id="23"/>
+      <w:bookmarkEnd w:id="25"/>
       <w:r>
         <w:rPr/>
         <w:t xml:space="preserve"> обеспечивает наименьшую избыточность?</w:t>
@@ -7348,7 +7305,11 @@
         </w:rPr>
       </w:pPr>
       <w:r>
-        <w:rPr/>
+        <w:rPr>
+          <w:rFonts w:cs="Calibri"/>
+          <w:sz w:val="20"/>
+          <w:szCs w:val="20"/>
+        </w:rPr>
       </w:r>
     </w:p>
     <w:p>
@@ -7356,7 +7317,7 @@
         <w:pStyle w:val="Style16"/>
         <w:rPr/>
       </w:pPr>
-      <w:bookmarkStart w:id="24" w:name="_Toc447329880"/>
+      <w:bookmarkStart w:id="26" w:name="_Toc447329880"/>
       <w:r>
         <w:rPr/>
         <w:t xml:space="preserve">21. Технология </w:t>
@@ -7367,7 +7328,7 @@
         </w:rPr>
         <w:t>RAID</w:t>
       </w:r>
-      <w:bookmarkEnd w:id="24"/>
+      <w:bookmarkEnd w:id="26"/>
       <w:r>
         <w:rPr/>
         <w:t xml:space="preserve"> может обеспечить:</w:t>
@@ -7529,15 +7490,15 @@
       <w:pPr>
         <w:pStyle w:val="Style16"/>
         <w:rPr>
-          <w:rFonts w:asciiTheme="majorHAnsi" w:cstheme="majorBidi" w:eastAsiaTheme="majorEastAsia" w:hAnsiTheme="majorHAnsi"/>
+          <w:rFonts w:ascii="Calibri Light" w:hAnsi="Calibri Light" w:eastAsia="" w:cs="" w:asciiTheme="majorHAnsi" w:cstheme="majorBidi" w:eastAsiaTheme="majorEastAsia" w:hAnsiTheme="majorHAnsi"/>
           <w:highlight w:val="yellow"/>
         </w:rPr>
       </w:pPr>
-      <w:bookmarkStart w:id="25" w:name="_Toc447329881"/>
-      <w:bookmarkEnd w:id="25"/>
-      <w:r>
-        <w:rPr>
-          <w:rFonts w:asciiTheme="majorHAnsi" w:cstheme="majorBidi" w:eastAsiaTheme="majorEastAsia" w:hAnsiTheme="majorHAnsi"/>
+      <w:bookmarkStart w:id="27" w:name="_Toc447329881"/>
+      <w:bookmarkEnd w:id="27"/>
+      <w:r>
+        <w:rPr>
+          <w:rFonts w:eastAsia="" w:cs="" w:cstheme="majorBidi" w:eastAsiaTheme="majorEastAsia"/>
           <w:highlight w:val="yellow"/>
         </w:rPr>
         <w:t>22. Какие технологии на дисковых системах хранения позволяют безопасно использовать кэш отложенной записи?</w:t>
@@ -7717,8 +7678,8 @@
         <w:pStyle w:val="Style16"/>
         <w:rPr/>
       </w:pPr>
-      <w:bookmarkStart w:id="26" w:name="_Toc447329882"/>
-      <w:bookmarkEnd w:id="26"/>
+      <w:bookmarkStart w:id="28" w:name="_Toc447329882"/>
+      <w:bookmarkEnd w:id="28"/>
       <w:r>
         <w:rPr/>
         <w:t>23. Параметр, характеризующий степень актуальности резервных данных:</w:t>
@@ -8059,7 +8020,7 @@
         <w:pStyle w:val="Style16"/>
         <w:rPr/>
       </w:pPr>
-      <w:bookmarkStart w:id="27" w:name="_Toc447329883"/>
+      <w:bookmarkStart w:id="29" w:name="_Toc447329883"/>
       <w:r>
         <w:rPr/>
         <w:t xml:space="preserve">24. Какой из </w:t>
@@ -8070,7 +8031,7 @@
         </w:rPr>
         <w:t>RAID</w:t>
       </w:r>
-      <w:bookmarkEnd w:id="27"/>
+      <w:bookmarkEnd w:id="29"/>
       <w:r>
         <w:rPr/>
         <w:t xml:space="preserve"> обеспечивает наибольшую скорость ввода-вывода?</w:t>
@@ -8336,7 +8297,7 @@
         <w:pStyle w:val="Style16"/>
         <w:rPr/>
       </w:pPr>
-      <w:bookmarkStart w:id="28" w:name="_Toc447329884"/>
+      <w:bookmarkStart w:id="30" w:name="_Toc447329884"/>
       <w:r>
         <w:rPr/>
         <w:t xml:space="preserve">25. Какой механизм в протоколе </w:t>
@@ -8357,7 +8318,7 @@
         </w:rPr>
         <w:t>Ethernet</w:t>
       </w:r>
-      <w:bookmarkEnd w:id="28"/>
+      <w:bookmarkEnd w:id="30"/>
       <w:r>
         <w:rPr/>
         <w:t xml:space="preserve"> используется для защиты передаваемого кадра от потери из-за переполнения буфера...</w:t>
@@ -8632,17 +8593,17 @@
       <w:pPr>
         <w:pStyle w:val="Style16"/>
         <w:rPr>
-          <w:rFonts w:asciiTheme="majorHAnsi" w:cstheme="majorBidi" w:eastAsiaTheme="majorEastAsia" w:hAnsiTheme="majorHAnsi"/>
+          <w:rFonts w:ascii="Calibri Light" w:hAnsi="Calibri Light" w:eastAsia="" w:cs="" w:asciiTheme="majorHAnsi" w:cstheme="majorBidi" w:eastAsiaTheme="majorEastAsia" w:hAnsiTheme="majorHAnsi"/>
           <w:highlight w:val="green"/>
         </w:rPr>
       </w:pPr>
-      <w:bookmarkStart w:id="29" w:name="_Toc447329885"/>
-      <w:bookmarkStart w:id="30" w:name="_GoBack"/>
-      <w:bookmarkEnd w:id="30"/>
-      <w:bookmarkEnd w:id="29"/>
-      <w:r>
-        <w:rPr>
-          <w:rFonts w:asciiTheme="majorHAnsi" w:cstheme="majorBidi" w:eastAsiaTheme="majorEastAsia" w:hAnsiTheme="majorHAnsi"/>
+      <w:bookmarkStart w:id="31" w:name="_Toc447329885"/>
+      <w:bookmarkStart w:id="32" w:name="_GoBack"/>
+      <w:bookmarkEnd w:id="31"/>
+      <w:bookmarkEnd w:id="32"/>
+      <w:r>
+        <w:rPr>
+          <w:rFonts w:eastAsia="" w:cs="" w:cstheme="majorBidi" w:eastAsiaTheme="majorEastAsia"/>
           <w:highlight w:val="green"/>
         </w:rPr>
         <w:t>26. Какая из технологий, применяемая на системах хранения данных для построения катастрофоустойчивых решений, обеспечивает...</w:t>
@@ -8800,7 +8761,7 @@
           <w:highlight w:val="yellow"/>
         </w:rPr>
       </w:pPr>
-      <w:bookmarkStart w:id="31" w:name="_Toc447329886"/>
+      <w:bookmarkStart w:id="33" w:name="_Toc447329886"/>
       <w:r>
         <w:rPr/>
         <w:t xml:space="preserve">27. Методы подключения дискового пространства. </w:t>
@@ -8811,7 +8772,7 @@
         </w:rPr>
         <w:t>SAN</w:t>
       </w:r>
-      <w:bookmarkEnd w:id="31"/>
+      <w:bookmarkEnd w:id="33"/>
       <w:r>
         <w:rPr/>
         <w:t xml:space="preserve"> это:</w:t>
@@ -9029,7 +8990,7 @@
         <w:pStyle w:val="Style16"/>
         <w:rPr/>
       </w:pPr>
-      <w:bookmarkStart w:id="32" w:name="_Toc447329887"/>
+      <w:bookmarkStart w:id="34" w:name="_Toc447329887"/>
       <w:r>
         <w:rPr/>
         <w:t>28. Выберите верное утверждение относительно Логического тома (</w:t>
@@ -9060,7 +9021,7 @@
         </w:rPr>
         <w:t>volume</w:t>
       </w:r>
-      <w:bookmarkEnd w:id="32"/>
+      <w:bookmarkEnd w:id="34"/>
       <w:r>
         <w:rPr/>
         <w:t>) (выберите два)</w:t>
@@ -9310,7 +9271,7 @@
         <w:pStyle w:val="Style16"/>
         <w:rPr/>
       </w:pPr>
-      <w:bookmarkStart w:id="33" w:name="_Toc447329888"/>
+      <w:bookmarkStart w:id="35" w:name="_Toc447329888"/>
       <w:r>
         <w:rPr/>
         <w:t xml:space="preserve">29. На каком уровне </w:t>
@@ -9331,7 +9292,7 @@
         </w:rPr>
         <w:t>Channel</w:t>
       </w:r>
-      <w:bookmarkEnd w:id="33"/>
+      <w:bookmarkEnd w:id="35"/>
       <w:r>
         <w:rPr/>
         <w:t xml:space="preserve"> происходит формирование кадров?</w:t>
@@ -9585,7 +9546,7 @@
         <w:pStyle w:val="Style16"/>
         <w:rPr/>
       </w:pPr>
-      <w:bookmarkStart w:id="34" w:name="_Toc447329889"/>
+      <w:bookmarkStart w:id="36" w:name="_Toc447329889"/>
       <w:r>
         <w:rPr/>
         <w:t xml:space="preserve">30. Методы подключения дискового пространства. </w:t>
@@ -9596,7 +9557,7 @@
         </w:rPr>
         <w:t>DAS</w:t>
       </w:r>
-      <w:bookmarkEnd w:id="34"/>
+      <w:bookmarkEnd w:id="36"/>
       <w:r>
         <w:rPr/>
         <w:t xml:space="preserve"> это:</w:t>
@@ -9743,7 +9704,7 @@
         <w:pStyle w:val="Style16"/>
         <w:rPr/>
       </w:pPr>
-      <w:bookmarkStart w:id="35" w:name="_Toc447329890"/>
+      <w:bookmarkStart w:id="37" w:name="_Toc447329890"/>
       <w:r>
         <w:rPr/>
         <w:t xml:space="preserve">31. Что из перечисленного является компонентами </w:t>
@@ -9754,7 +9715,7 @@
         </w:rPr>
         <w:t>SAN</w:t>
       </w:r>
-      <w:bookmarkEnd w:id="35"/>
+      <w:bookmarkEnd w:id="37"/>
       <w:r>
         <w:rPr/>
         <w:t>?</w:t>
@@ -9904,30 +9865,30 @@
       <w:pPr>
         <w:pStyle w:val="Style16"/>
         <w:rPr>
-          <w:rFonts w:asciiTheme="majorHAnsi" w:cstheme="majorBidi" w:eastAsiaTheme="majorEastAsia" w:hAnsiTheme="majorHAnsi"/>
+          <w:rFonts w:ascii="Calibri Light" w:hAnsi="Calibri Light" w:eastAsia="" w:cs="" w:asciiTheme="majorHAnsi" w:cstheme="majorBidi" w:eastAsiaTheme="majorEastAsia" w:hAnsiTheme="majorHAnsi"/>
           <w:highlight w:val="yellow"/>
         </w:rPr>
       </w:pPr>
-      <w:bookmarkStart w:id="36" w:name="_Toc447329891"/>
-      <w:r>
-        <w:rPr>
-          <w:rFonts w:asciiTheme="majorHAnsi" w:cstheme="majorBidi" w:eastAsiaTheme="majorEastAsia" w:hAnsiTheme="majorHAnsi"/>
+      <w:bookmarkStart w:id="38" w:name="_Toc447329891"/>
+      <w:r>
+        <w:rPr>
+          <w:rFonts w:eastAsia="" w:cs="" w:cstheme="majorBidi" w:eastAsiaTheme="majorEastAsia"/>
           <w:highlight w:val="yellow"/>
         </w:rPr>
         <w:t xml:space="preserve">32. Если в </w:t>
       </w:r>
       <w:r>
         <w:rPr>
-          <w:rFonts w:asciiTheme="majorHAnsi" w:cstheme="majorBidi" w:eastAsiaTheme="majorEastAsia" w:hAnsiTheme="majorHAnsi"/>
+          <w:rFonts w:eastAsia="" w:cs="" w:cstheme="majorBidi" w:eastAsiaTheme="majorEastAsia"/>
           <w:highlight w:val="yellow"/>
           <w:lang w:val="en-US"/>
         </w:rPr>
         <w:t>UNIX</w:t>
       </w:r>
-      <w:bookmarkEnd w:id="36"/>
-      <w:r>
-        <w:rPr>
-          <w:rFonts w:asciiTheme="majorHAnsi" w:cstheme="majorBidi" w:eastAsiaTheme="majorEastAsia" w:hAnsiTheme="majorHAnsi"/>
+      <w:bookmarkEnd w:id="38"/>
+      <w:r>
+        <w:rPr>
+          <w:rFonts w:eastAsia="" w:cs="" w:cstheme="majorBidi" w:eastAsiaTheme="majorEastAsia"/>
           <w:highlight w:val="yellow"/>
         </w:rPr>
         <w:t xml:space="preserve"> системе на файл установлена блокировка на запись, то:</w:t>
@@ -10049,7 +10010,7 @@
         <w:pStyle w:val="Style16"/>
         <w:rPr/>
       </w:pPr>
-      <w:bookmarkStart w:id="37" w:name="_Toc447329892"/>
+      <w:bookmarkStart w:id="39" w:name="_Toc447329892"/>
       <w:r>
         <w:rPr/>
         <w:t xml:space="preserve">33. Выберите верное утверждение, описывающее Первичный раздел (англ. </w:t>
@@ -10070,7 +10031,7 @@
         </w:rPr>
         <w:t>partition</w:t>
       </w:r>
-      <w:bookmarkEnd w:id="37"/>
+      <w:bookmarkEnd w:id="39"/>
       <w:r>
         <w:rPr/>
         <w:t>) диска:</w:t>
@@ -10259,8 +10220,8 @@
         <w:pStyle w:val="Style16"/>
         <w:rPr/>
       </w:pPr>
-      <w:bookmarkStart w:id="38" w:name="_Toc447329893"/>
-      <w:bookmarkEnd w:id="38"/>
+      <w:bookmarkStart w:id="40" w:name="_Toc447329893"/>
+      <w:bookmarkEnd w:id="40"/>
       <w:r>
         <w:rPr/>
         <w:t>34. Типы дедупликации:</w:t>
@@ -10408,7 +10369,7 @@
         <w:pStyle w:val="Style16"/>
         <w:rPr/>
       </w:pPr>
-      <w:bookmarkStart w:id="39" w:name="_Toc447329894"/>
+      <w:bookmarkStart w:id="41" w:name="_Toc447329894"/>
       <w:r>
         <w:rPr/>
         <w:t xml:space="preserve">35. </w:t>
@@ -10419,7 +10380,7 @@
         </w:rPr>
         <w:t>NAS</w:t>
       </w:r>
-      <w:bookmarkEnd w:id="39"/>
+      <w:bookmarkEnd w:id="41"/>
       <w:r>
         <w:rPr/>
         <w:t xml:space="preserve"> –</w:t>
@@ -10612,28 +10573,28 @@
       <w:pPr>
         <w:pStyle w:val="Style16"/>
         <w:rPr>
-          <w:rFonts w:asciiTheme="majorHAnsi" w:cstheme="majorBidi" w:eastAsiaTheme="majorEastAsia" w:hAnsiTheme="majorHAnsi"/>
+          <w:rFonts w:ascii="Calibri Light" w:hAnsi="Calibri Light" w:eastAsia="" w:cs="" w:asciiTheme="majorHAnsi" w:cstheme="majorBidi" w:eastAsiaTheme="majorEastAsia" w:hAnsiTheme="majorHAnsi"/>
           <w:highlight w:val="yellow"/>
         </w:rPr>
       </w:pPr>
       <w:r>
         <w:rPr>
-          <w:rFonts w:asciiTheme="majorHAnsi" w:cstheme="majorBidi" w:eastAsiaTheme="majorEastAsia" w:hAnsiTheme="majorHAnsi"/>
+          <w:rFonts w:eastAsia="" w:cs="" w:cstheme="majorBidi" w:eastAsiaTheme="majorEastAsia"/>
           <w:highlight w:val="yellow"/>
         </w:rPr>
         <w:t>36</w:t>
       </w:r>
-      <w:bookmarkStart w:id="40" w:name="_Toc4473298791"/>
-      <w:r>
-        <w:rPr>
-          <w:rFonts w:asciiTheme="majorHAnsi" w:cstheme="majorBidi" w:eastAsiaTheme="majorEastAsia" w:hAnsiTheme="majorHAnsi"/>
+      <w:bookmarkStart w:id="42" w:name="_Toc4473298791"/>
+      <w:r>
+        <w:rPr>
+          <w:rFonts w:eastAsia="" w:cs="" w:cstheme="majorBidi" w:eastAsiaTheme="majorEastAsia"/>
           <w:highlight w:val="yellow"/>
         </w:rPr>
         <w:t xml:space="preserve">. Какой из </w:t>
       </w:r>
       <w:r>
         <w:rPr>
-          <w:rFonts w:asciiTheme="majorHAnsi" w:cstheme="majorBidi" w:eastAsiaTheme="majorEastAsia" w:hAnsiTheme="majorHAnsi"/>
+          <w:rFonts w:eastAsia="" w:cs="" w:cstheme="majorBidi" w:eastAsiaTheme="majorEastAsia"/>
           <w:highlight w:val="yellow"/>
           <w:lang w:val="en-US"/>
         </w:rPr>
@@ -10641,22 +10602,15 @@
       </w:r>
       <w:r>
         <w:rPr>
-          <w:rFonts w:asciiTheme="majorHAnsi" w:cstheme="majorBidi" w:eastAsiaTheme="majorEastAsia" w:hAnsiTheme="majorHAnsi"/>
+          <w:rFonts w:eastAsia="" w:cs="" w:cstheme="majorBidi" w:eastAsiaTheme="majorEastAsia"/>
           <w:highlight w:val="yellow"/>
         </w:rPr>
-        <w:t xml:space="preserve"> обеспечивает </w:t>
-      </w:r>
-      <w:r>
-        <w:rPr>
-          <w:rFonts w:asciiTheme="majorHAnsi" w:cstheme="majorBidi" w:eastAsiaTheme="majorEastAsia" w:hAnsiTheme="majorHAnsi"/>
-          <w:highlight w:val="yellow"/>
-        </w:rPr>
-        <w:t>наибольшую</w:t>
-      </w:r>
-      <w:bookmarkEnd w:id="40"/>
-      <w:r>
-        <w:rPr>
-          <w:rFonts w:asciiTheme="majorHAnsi" w:cstheme="majorBidi" w:eastAsiaTheme="majorEastAsia" w:hAnsiTheme="majorHAnsi"/>
+        <w:t xml:space="preserve"> обеспечивает наибольшую</w:t>
+      </w:r>
+      <w:bookmarkEnd w:id="42"/>
+      <w:r>
+        <w:rPr>
+          <w:rFonts w:eastAsia="" w:cs="" w:cstheme="majorBidi" w:eastAsiaTheme="majorEastAsia"/>
           <w:highlight w:val="yellow"/>
         </w:rPr>
         <w:t xml:space="preserve"> избыточность?</w:t>
@@ -10703,17 +10657,7 @@
           <w:sz w:val="20"/>
           <w:szCs w:val="20"/>
         </w:rPr>
-        <w:t xml:space="preserve"> 1</w:t>
-      </w:r>
-      <w:r>
-        <w:rPr>
-          <w:rFonts w:cs="Calibri"/>
-          <w:b w:val="false"/>
-          <w:bCs w:val="false"/>
-          <w:sz w:val="20"/>
-          <w:szCs w:val="20"/>
-        </w:rPr>
-        <w:t>0</w:t>
+        <w:t xml:space="preserve"> 10</w:t>
       </w:r>
     </w:p>
     <w:p>
@@ -10791,15 +10735,7 @@
           <w:sz w:val="20"/>
           <w:szCs w:val="20"/>
         </w:rPr>
-        <w:t xml:space="preserve">  </w:t>
-      </w:r>
-      <w:r>
-        <w:rPr>
-          <w:rFonts w:cs="Calibri"/>
-          <w:sz w:val="20"/>
-          <w:szCs w:val="20"/>
-        </w:rPr>
-        <w:t>1</w:t>
+        <w:t xml:space="preserve">  1</w:t>
       </w:r>
     </w:p>
     <w:p>
@@ -10833,31 +10769,16 @@
           <w:sz w:val="20"/>
           <w:szCs w:val="20"/>
         </w:rPr>
-        <w:t xml:space="preserve">  </w:t>
-      </w:r>
-      <w:r>
-        <w:rPr>
-          <w:rFonts w:cs="Calibri"/>
-          <w:sz w:val="20"/>
-          <w:szCs w:val="20"/>
-        </w:rPr>
-        <w:t>50</w:t>
-      </w:r>
-    </w:p>
-    <w:p>
-      <w:pPr>
-        <w:pStyle w:val="Normal"/>
-        <w:widowControl w:val="false"/>
-        <w:spacing w:lineRule="auto" w:line="276" w:before="0" w:after="0"/>
-        <w:ind w:left="720" w:hanging="0"/>
-        <w:rPr>
-          <w:rFonts w:cs="Calibri"/>
-          <w:b/>
-          <w:b/>
-          <w:bCs/>
-          <w:sz w:val="20"/>
-          <w:szCs w:val="20"/>
-        </w:rPr>
+        <w:t xml:space="preserve">  50</w:t>
+      </w:r>
+    </w:p>
+    <w:p>
+      <w:pPr>
+        <w:pStyle w:val="Normal"/>
+        <w:widowControl w:val="false"/>
+        <w:spacing w:lineRule="auto" w:line="276" w:before="0" w:after="0"/>
+        <w:ind w:left="720" w:hanging="0"/>
+        <w:rPr/>
       </w:pPr>
       <w:r>
         <w:rPr>
@@ -10893,59 +10814,33 @@
     </w:p>
     <w:p>
       <w:pPr>
-        <w:pStyle w:val="Normal"/>
-        <w:widowControl w:val="false"/>
-        <w:spacing w:lineRule="auto" w:line="276" w:before="0" w:after="0"/>
-        <w:rPr>
-          <w:rFonts w:cs="Calibri"/>
-          <w:sz w:val="20"/>
-          <w:szCs w:val="20"/>
-        </w:rPr>
-      </w:pPr>
-      <w:r>
-        <w:rPr>
-          <w:rFonts w:cs="Calibri"/>
-          <w:sz w:val="20"/>
-          <w:szCs w:val="20"/>
-        </w:rPr>
-      </w:r>
-    </w:p>
-    <w:p>
-      <w:pPr>
         <w:pStyle w:val="Style16"/>
         <w:rPr>
-          <w:rFonts w:asciiTheme="majorHAnsi" w:cstheme="majorBidi" w:eastAsiaTheme="majorEastAsia" w:hAnsiTheme="majorHAnsi"/>
+          <w:rFonts w:ascii="Calibri Light" w:hAnsi="Calibri Light" w:eastAsia="" w:cs="" w:asciiTheme="majorHAnsi" w:cstheme="majorBidi" w:eastAsiaTheme="majorEastAsia" w:hAnsiTheme="majorHAnsi"/>
           <w:highlight w:val="green"/>
         </w:rPr>
       </w:pPr>
-      <w:bookmarkStart w:id="41" w:name="__DdeLink__3184_189903158"/>
-      <w:r>
-        <w:rPr>
-          <w:rFonts w:asciiTheme="majorHAnsi" w:cstheme="majorBidi" w:eastAsiaTheme="majorEastAsia" w:hAnsiTheme="majorHAnsi"/>
+      <w:bookmarkStart w:id="43" w:name="__DdeLink__3184_189903158"/>
+      <w:r>
+        <w:rPr>
+          <w:rFonts w:eastAsia="" w:cs="" w:cstheme="majorBidi" w:eastAsiaTheme="majorEastAsia"/>
           <w:highlight w:val="green"/>
         </w:rPr>
         <w:t>37</w:t>
       </w:r>
-      <w:bookmarkStart w:id="42" w:name="_Toc44732987912"/>
-      <w:r>
-        <w:rPr>
-          <w:rFonts w:asciiTheme="majorHAnsi" w:cstheme="majorBidi" w:eastAsiaTheme="majorEastAsia" w:hAnsiTheme="majorHAnsi"/>
+      <w:bookmarkStart w:id="44" w:name="_Toc44732987912"/>
+      <w:r>
+        <w:rPr>
+          <w:rFonts w:eastAsia="" w:cs="" w:cstheme="majorBidi" w:eastAsiaTheme="majorEastAsia"/>
           <w:highlight w:val="green"/>
         </w:rPr>
-        <w:t xml:space="preserve">. </w:t>
-      </w:r>
-      <w:r>
-        <w:rPr>
-          <w:rFonts w:asciiTheme="majorHAnsi" w:cstheme="majorBidi" w:eastAsiaTheme="majorEastAsia" w:hAnsiTheme="majorHAnsi"/>
-          <w:highlight w:val="green"/>
-        </w:rPr>
-        <w:t>Выберите средства защиты данных с с максимально большим значением RPO</w:t>
-      </w:r>
-      <w:bookmarkEnd w:id="41"/>
-      <w:bookmarkEnd w:id="42"/>
-      <w:r>
-        <w:rPr>
-          <w:rFonts w:asciiTheme="majorHAnsi" w:cstheme="majorBidi" w:eastAsiaTheme="majorEastAsia" w:hAnsiTheme="majorHAnsi"/>
+        <w:t>. Выберите средства защиты данных с с максимально большим значением RPO</w:t>
+      </w:r>
+      <w:bookmarkEnd w:id="43"/>
+      <w:bookmarkEnd w:id="44"/>
+      <w:r>
+        <w:rPr>
+          <w:rFonts w:eastAsia="" w:cs="" w:cstheme="majorBidi" w:eastAsiaTheme="majorEastAsia"/>
           <w:highlight w:val="green"/>
         </w:rPr>
         <w:t>?</w:t>
@@ -10971,27 +10866,7 @@
           <w:sz w:val="20"/>
           <w:szCs w:val="20"/>
         </w:rPr>
-        <w:t>а)</w:t>
-      </w:r>
-      <w:r>
-        <w:rPr>
-          <w:rFonts w:cs="Calibri"/>
-          <w:b w:val="false"/>
-          <w:bCs w:val="false"/>
-          <w:sz w:val="20"/>
-          <w:szCs w:val="20"/>
-        </w:rPr>
-        <w:t xml:space="preserve"> </w:t>
-      </w:r>
-      <w:r>
-        <w:rPr>
-          <w:rFonts w:cs="Calibri"/>
-          <w:b w:val="false"/>
-          <w:bCs w:val="false"/>
-          <w:sz w:val="20"/>
-          <w:szCs w:val="20"/>
-        </w:rPr>
-        <w:t>Репликация в реальном режиме времени</w:t>
+        <w:t>а) Репликация в реальном режиме времени</w:t>
       </w:r>
     </w:p>
     <w:p>
@@ -11014,8 +10889,110 @@
           <w:sz w:val="20"/>
           <w:szCs w:val="20"/>
         </w:rPr>
-        <w:t xml:space="preserve">б) </w:t>
-      </w:r>
+        <w:t>б) Резервная копия на ленточном носители</w:t>
+      </w:r>
+    </w:p>
+    <w:p>
+      <w:pPr>
+        <w:pStyle w:val="Normal"/>
+        <w:widowControl w:val="false"/>
+        <w:spacing w:lineRule="auto" w:line="276" w:before="0" w:after="0"/>
+        <w:ind w:left="720" w:hanging="0"/>
+        <w:rPr/>
+      </w:pPr>
+      <w:r>
+        <w:rPr>
+          <w:rFonts w:cs="Calibri"/>
+          <w:sz w:val="20"/>
+          <w:szCs w:val="20"/>
+        </w:rPr>
+        <w:t>в) Мгновенные снимки(snapshot)</w:t>
+      </w:r>
+    </w:p>
+    <w:p>
+      <w:pPr>
+        <w:pStyle w:val="Normal"/>
+        <w:widowControl w:val="false"/>
+        <w:spacing w:lineRule="auto" w:line="276" w:before="0" w:after="0"/>
+        <w:ind w:left="720" w:hanging="0"/>
+        <w:rPr/>
+      </w:pPr>
+      <w:r>
+        <w:rPr>
+          <w:rFonts w:cs="Calibri"/>
+          <w:sz w:val="20"/>
+          <w:szCs w:val="20"/>
+        </w:rPr>
+        <w:t>г) Резервные копии на жестком диске</w:t>
+      </w:r>
+    </w:p>
+    <w:p>
+      <w:pPr>
+        <w:pStyle w:val="Normal"/>
+        <w:widowControl w:val="false"/>
+        <w:spacing w:lineRule="auto" w:line="276" w:before="0" w:after="0"/>
+        <w:rPr>
+          <w:rFonts w:cs="Calibri"/>
+          <w:sz w:val="20"/>
+          <w:szCs w:val="20"/>
+        </w:rPr>
+      </w:pPr>
+      <w:r>
+        <w:rPr>
+          <w:rFonts w:cs="Calibri"/>
+          <w:sz w:val="20"/>
+          <w:szCs w:val="20"/>
+        </w:rPr>
+      </w:r>
+    </w:p>
+    <w:p>
+      <w:pPr>
+        <w:pStyle w:val="Style16"/>
+        <w:rPr/>
+      </w:pPr>
+      <w:bookmarkStart w:id="45" w:name="__DdeLink__5489_189903158"/>
+      <w:bookmarkStart w:id="46" w:name="__DdeLink__3184_1899031581"/>
+      <w:r>
+        <w:rPr>
+          <w:rFonts w:eastAsia="" w:cs="" w:cstheme="majorBidi" w:eastAsiaTheme="majorEastAsia"/>
+          <w:highlight w:val="green"/>
+        </w:rPr>
+        <w:t>3</w:t>
+      </w:r>
+      <w:r>
+        <w:rPr>
+          <w:rFonts w:eastAsia="" w:cs="" w:cstheme="majorBidi" w:eastAsiaTheme="majorEastAsia"/>
+          <w:highlight w:val="green"/>
+        </w:rPr>
+        <w:t>8</w:t>
+      </w:r>
+      <w:bookmarkStart w:id="47" w:name="_Toc447329879122"/>
+      <w:r>
+        <w:rPr>
+          <w:rFonts w:eastAsia="" w:cs="" w:cstheme="majorBidi" w:eastAsiaTheme="majorEastAsia"/>
+          <w:highlight w:val="green"/>
+        </w:rPr>
+        <w:t xml:space="preserve">. </w:t>
+      </w:r>
+      <w:bookmarkEnd w:id="46"/>
+      <w:bookmarkEnd w:id="47"/>
+      <w:bookmarkEnd w:id="45"/>
+      <w:r>
+        <w:rPr>
+          <w:rFonts w:eastAsia="" w:cs="" w:cstheme="majorBidi" w:eastAsiaTheme="majorEastAsia"/>
+          <w:highlight w:val="green"/>
+        </w:rPr>
+        <w:t>Какие из перечисленных протоколов используются в fc-коммутаторах для маршрутизации кадров?</w:t>
+      </w:r>
+    </w:p>
+    <w:p>
+      <w:pPr>
+        <w:pStyle w:val="Normal"/>
+        <w:widowControl w:val="false"/>
+        <w:spacing w:lineRule="auto" w:line="276" w:before="0" w:after="0"/>
+        <w:ind w:left="720" w:hanging="0"/>
+        <w:rPr/>
+      </w:pPr>
       <w:r>
         <w:rPr>
           <w:rFonts w:cs="Calibri"/>
@@ -11024,7 +11001,17 @@
           <w:sz w:val="20"/>
           <w:szCs w:val="20"/>
         </w:rPr>
-        <w:t>Резервная копия на ленточном носители</w:t>
+        <w:t xml:space="preserve">а) </w:t>
+      </w:r>
+      <w:r>
+        <w:rPr>
+          <w:rFonts w:cs="Calibri"/>
+          <w:b w:val="false"/>
+          <w:bCs w:val="false"/>
+          <w:sz w:val="20"/>
+          <w:szCs w:val="20"/>
+        </w:rPr>
+        <w:t>статическая маршрутизация</w:t>
       </w:r>
     </w:p>
     <w:p>
@@ -11038,18 +11025,12 @@
       <w:r>
         <w:rPr>
           <w:rFonts w:cs="Calibri"/>
-          <w:sz w:val="20"/>
-          <w:szCs w:val="20"/>
-        </w:rPr>
-        <w:t xml:space="preserve">в) </w:t>
-      </w:r>
-      <w:r>
-        <w:rPr>
-          <w:rFonts w:cs="Calibri"/>
-          <w:sz w:val="20"/>
-          <w:szCs w:val="20"/>
-        </w:rPr>
-        <w:t>Мгновенные снимки(snapshot)</w:t>
+          <w:b w:val="false"/>
+          <w:bCs w:val="false"/>
+          <w:sz w:val="20"/>
+          <w:szCs w:val="20"/>
+        </w:rPr>
+        <w:t>б) ...</w:t>
       </w:r>
     </w:p>
     <w:p>
@@ -11066,6 +11047,23 @@
           <w:sz w:val="20"/>
           <w:szCs w:val="20"/>
         </w:rPr>
+        <w:t>в) ...</w:t>
+      </w:r>
+    </w:p>
+    <w:p>
+      <w:pPr>
+        <w:pStyle w:val="Normal"/>
+        <w:widowControl w:val="false"/>
+        <w:spacing w:lineRule="auto" w:line="276" w:before="0" w:after="0"/>
+        <w:ind w:left="720" w:hanging="0"/>
+        <w:rPr/>
+      </w:pPr>
+      <w:r>
+        <w:rPr>
+          <w:rFonts w:cs="Calibri"/>
+          <w:sz w:val="20"/>
+          <w:szCs w:val="20"/>
+        </w:rPr>
         <w:t xml:space="preserve">г) </w:t>
       </w:r>
       <w:r>
@@ -11074,37 +11072,7 @@
           <w:sz w:val="20"/>
           <w:szCs w:val="20"/>
         </w:rPr>
-        <w:t>Резервные копии на жестком диске</w:t>
-      </w:r>
-    </w:p>
-    <w:p>
-      <w:pPr>
-        <w:pStyle w:val="Normal"/>
-        <w:widowControl w:val="false"/>
-        <w:spacing w:lineRule="auto" w:line="276" w:before="0" w:after="0"/>
-        <w:rPr>
-          <w:rFonts w:cs="Calibri"/>
-          <w:sz w:val="20"/>
-          <w:szCs w:val="20"/>
-        </w:rPr>
-      </w:pPr>
-      <w:r>
-        <w:rPr>
-          <w:rFonts w:cs="Calibri"/>
-          <w:sz w:val="20"/>
-          <w:szCs w:val="20"/>
-        </w:rPr>
-      </w:r>
-    </w:p>
-    <w:p>
-      <w:pPr>
-        <w:pStyle w:val="Normal"/>
-        <w:widowControl w:val="false"/>
-        <w:spacing w:lineRule="auto" w:line="276" w:before="0" w:after="0"/>
-        <w:rPr/>
-      </w:pPr>
-      <w:r>
-        <w:rPr/>
+        <w:t>FSPF</w:t>
       </w:r>
     </w:p>
     <w:sectPr>
@@ -11126,7 +11094,6 @@
     <w:rPrDefault>
       <w:rPr>
         <w:rFonts w:ascii="Calibri" w:hAnsi="Calibri" w:eastAsia="" w:cs="" w:asciiTheme="minorHAnsi" w:cstheme="minorBidi" w:eastAsiaTheme="minorEastAsia" w:hAnsiTheme="minorHAnsi"/>
-        <w:sz w:val="22"/>
         <w:szCs w:val="22"/>
         <w:lang w:val="ru-RU" w:eastAsia="ru-RU" w:bidi="ar-SA"/>
       </w:rPr>
@@ -11521,7 +11488,7 @@
     </w:pPr>
     <w:rPr>
       <w:rFonts w:ascii="Calibri" w:hAnsi="Calibri" w:eastAsia="" w:cs="" w:asciiTheme="minorHAnsi" w:cstheme="minorBidi" w:eastAsiaTheme="minorEastAsia" w:hAnsiTheme="minorHAnsi"/>
-      <w:color w:val="auto"/>
+      <w:color w:val="00000A"/>
       <w:sz w:val="22"/>
       <w:szCs w:val="22"/>
       <w:lang w:val="ru-RU" w:eastAsia="ru-RU" w:bidi="ar-SA"/>

</xml_diff>